<commit_message>
Updated docx added user flow
</commit_message>
<xml_diff>
--- a/research_design.docx
+++ b/research_design.docx
@@ -3038,7 +3038,17 @@
                 <w:sz w:val="24"/>
                 <w:szCs w:val="24"/>
               </w:rPr>
-              <w:t xml:space="preserve">Member 1 User Persona  </w:t>
+              <w:t>Member 1 User Persona</w:t>
+            </w:r>
+            <w:r>
+              <w:rPr>
+                <w:rFonts w:ascii="Times New Roman" w:eastAsia="Times New Roman" w:hAnsi="Times New Roman" w:cs="Times New Roman"/>
+                <w:b/>
+                <w:color w:val="1D2125"/>
+                <w:sz w:val="24"/>
+                <w:szCs w:val="24"/>
+              </w:rPr>
+              <w:t xml:space="preserve"> (Yeni)</w:t>
             </w:r>
           </w:p>
         </w:tc>
@@ -3284,7 +3294,8 @@
     <w:tbl>
       <w:tblPr>
         <w:tblStyle w:val="a5"/>
-        <w:tblW w:w="9350" w:type="dxa"/>
+        <w:tblW w:w="11160" w:type="dxa"/>
+        <w:tblInd w:w="-905" w:type="dxa"/>
         <w:tblBorders>
           <w:top w:val="single" w:sz="4" w:space="0" w:color="000000"/>
           <w:left w:val="single" w:sz="4" w:space="0" w:color="000000"/>
@@ -3297,7 +3308,7 @@
         <w:tblLook w:val="0600" w:firstRow="0" w:lastRow="0" w:firstColumn="0" w:lastColumn="0" w:noHBand="1" w:noVBand="1"/>
       </w:tblPr>
       <w:tblGrid>
-        <w:gridCol w:w="9350"/>
+        <w:gridCol w:w="11160"/>
       </w:tblGrid>
       <w:tr>
         <w:trPr>
@@ -3305,7 +3316,7 @@
         </w:trPr>
         <w:tc>
           <w:tcPr>
-            <w:tcW w:w="9350" w:type="dxa"/>
+            <w:tcW w:w="11160" w:type="dxa"/>
           </w:tcPr>
           <w:p>
             <w:pPr>
@@ -3326,18 +3337,162 @@
                 <w:sz w:val="24"/>
                 <w:szCs w:val="24"/>
               </w:rPr>
-              <w:t xml:space="preserve">Member 1 User Flow  </w:t>
-            </w:r>
-          </w:p>
-        </w:tc>
-      </w:tr>
-      <w:tr>
-        <w:trPr>
-          <w:trHeight w:val="300"/>
-        </w:trPr>
-        <w:tc>
-          <w:tcPr>
-            <w:tcW w:w="9350" w:type="dxa"/>
+              <w:t>Member 1 User Flow</w:t>
+            </w:r>
+            <w:r>
+              <w:rPr>
+                <w:rFonts w:ascii="Times New Roman" w:eastAsia="Times New Roman" w:hAnsi="Times New Roman" w:cs="Times New Roman"/>
+                <w:b/>
+                <w:color w:val="1D2125"/>
+                <w:sz w:val="24"/>
+                <w:szCs w:val="24"/>
+              </w:rPr>
+              <w:t xml:space="preserve"> (Yeni)</w:t>
+            </w:r>
+          </w:p>
+        </w:tc>
+      </w:tr>
+      <w:tr>
+        <w:trPr>
+          <w:trHeight w:val="300"/>
+        </w:trPr>
+        <w:tc>
+          <w:tcPr>
+            <w:tcW w:w="11160" w:type="dxa"/>
+          </w:tcPr>
+          <w:p>
+            <w:pPr>
+              <w:rPr>
+                <w:rFonts w:ascii="Times New Roman" w:eastAsia="Times New Roman" w:hAnsi="Times New Roman" w:cs="Times New Roman"/>
+                <w:i/>
+                <w:color w:val="1D2125"/>
+                <w:sz w:val="24"/>
+                <w:szCs w:val="24"/>
+              </w:rPr>
+            </w:pPr>
+            <w:r>
+              <w:rPr>
+                <w:rFonts w:ascii="Times New Roman" w:eastAsia="Times New Roman" w:hAnsi="Times New Roman" w:cs="Times New Roman"/>
+                <w:sz w:val="24"/>
+                <w:szCs w:val="24"/>
+              </w:rPr>
+              <w:t>Sharla, a 55-year-old fitness coach and continuing education student, wants to stay up to date with trending ailments for people her age and older.  This is so that she can be aware of any preventative measures.</w:t>
+            </w:r>
+          </w:p>
+        </w:tc>
+      </w:tr>
+      <w:tr>
+        <w:trPr>
+          <w:trHeight w:val="300"/>
+        </w:trPr>
+        <w:tc>
+          <w:tcPr>
+            <w:tcW w:w="11160" w:type="dxa"/>
+          </w:tcPr>
+          <w:p>
+            <w:pPr>
+              <w:rPr>
+                <w:rFonts w:ascii="Times New Roman" w:eastAsia="Times New Roman" w:hAnsi="Times New Roman" w:cs="Times New Roman"/>
+                <w:iCs/>
+                <w:color w:val="1D2125"/>
+                <w:sz w:val="24"/>
+                <w:szCs w:val="24"/>
+              </w:rPr>
+            </w:pPr>
+            <w:r>
+              <w:rPr>
+                <w:rFonts w:ascii="Times New Roman" w:eastAsia="Times New Roman" w:hAnsi="Times New Roman" w:cs="Times New Roman"/>
+                <w:iCs/>
+                <w:noProof/>
+                <w:color w:val="1D2125"/>
+                <w:sz w:val="24"/>
+                <w:szCs w:val="24"/>
+              </w:rPr>
+              <w:drawing>
+                <wp:inline distT="0" distB="0" distL="0" distR="0" wp14:anchorId="2BAC9692" wp14:editId="0E4A803E">
+                  <wp:extent cx="6947911" cy="2256132"/>
+                  <wp:effectExtent l="0" t="0" r="5715" b="0"/>
+                  <wp:docPr id="1452736921" name="Picture 1" descr="A diagram of a user flowchart (Yeni)&#10;"/>
+                  <wp:cNvGraphicFramePr>
+                    <a:graphicFrameLocks xmlns:a="http://schemas.openxmlformats.org/drawingml/2006/main" noChangeAspect="1"/>
+                  </wp:cNvGraphicFramePr>
+                  <a:graphic xmlns:a="http://schemas.openxmlformats.org/drawingml/2006/main">
+                    <a:graphicData uri="http://schemas.openxmlformats.org/drawingml/2006/picture">
+                      <pic:pic xmlns:pic="http://schemas.openxmlformats.org/drawingml/2006/picture">
+                        <pic:nvPicPr>
+                          <pic:cNvPr id="1452736921" name="Picture 1" descr="A diagram of a user flowchart (Yeni)&#10;"/>
+                          <pic:cNvPicPr/>
+                        </pic:nvPicPr>
+                        <pic:blipFill>
+                          <a:blip r:embed="rId9" cstate="print">
+                            <a:extLst>
+                              <a:ext uri="{28A0092B-C50C-407E-A947-70E740481C1C}">
+                                <a14:useLocalDpi xmlns:a14="http://schemas.microsoft.com/office/drawing/2010/main" val="0"/>
+                              </a:ext>
+                            </a:extLst>
+                          </a:blip>
+                          <a:stretch>
+                            <a:fillRect/>
+                          </a:stretch>
+                        </pic:blipFill>
+                        <pic:spPr>
+                          <a:xfrm>
+                            <a:off x="0" y="0"/>
+                            <a:ext cx="6984491" cy="2268010"/>
+                          </a:xfrm>
+                          <a:prstGeom prst="rect">
+                            <a:avLst/>
+                          </a:prstGeom>
+                        </pic:spPr>
+                      </pic:pic>
+                    </a:graphicData>
+                  </a:graphic>
+                </wp:inline>
+              </w:drawing>
+            </w:r>
+          </w:p>
+        </w:tc>
+      </w:tr>
+      <w:tr>
+        <w:trPr>
+          <w:trHeight w:val="300"/>
+        </w:trPr>
+        <w:tc>
+          <w:tcPr>
+            <w:tcW w:w="11160" w:type="dxa"/>
+          </w:tcPr>
+          <w:p>
+            <w:pPr>
+              <w:jc w:val="center"/>
+              <w:rPr>
+                <w:rFonts w:ascii="Times New Roman" w:eastAsia="Times New Roman" w:hAnsi="Times New Roman" w:cs="Times New Roman"/>
+                <w:b/>
+                <w:color w:val="1D2125"/>
+                <w:sz w:val="24"/>
+                <w:szCs w:val="24"/>
+              </w:rPr>
+            </w:pPr>
+            <w:r>
+              <w:rPr>
+                <w:rFonts w:ascii="Times New Roman" w:eastAsia="Times New Roman" w:hAnsi="Times New Roman" w:cs="Times New Roman"/>
+                <w:b/>
+                <w:color w:val="1D2125"/>
+                <w:sz w:val="24"/>
+                <w:szCs w:val="24"/>
+              </w:rPr>
+              <w:lastRenderedPageBreak/>
+              <w:t xml:space="preserve">Member 2 User Flow  </w:t>
+            </w:r>
+          </w:p>
+        </w:tc>
+      </w:tr>
+      <w:tr>
+        <w:trPr>
+          <w:trHeight w:val="300"/>
+        </w:trPr>
+        <w:tc>
+          <w:tcPr>
+            <w:tcW w:w="11160" w:type="dxa"/>
           </w:tcPr>
           <w:p>
             <w:pPr>
@@ -3368,101 +3523,7 @@
         </w:trPr>
         <w:tc>
           <w:tcPr>
-            <w:tcW w:w="9350" w:type="dxa"/>
-          </w:tcPr>
-          <w:p>
-            <w:pPr>
-              <w:rPr>
-                <w:rFonts w:ascii="Times New Roman" w:eastAsia="Times New Roman" w:hAnsi="Times New Roman" w:cs="Times New Roman"/>
-                <w:i/>
-                <w:color w:val="1D2125"/>
-                <w:sz w:val="24"/>
-                <w:szCs w:val="24"/>
-              </w:rPr>
-            </w:pPr>
-            <w:r>
-              <w:rPr>
-                <w:rFonts w:ascii="Times New Roman" w:eastAsia="Times New Roman" w:hAnsi="Times New Roman" w:cs="Times New Roman"/>
-                <w:i/>
-                <w:color w:val="1D2125"/>
-                <w:sz w:val="24"/>
-                <w:szCs w:val="24"/>
-              </w:rPr>
-              <w:t>Insert the User flow diagram here</w:t>
-            </w:r>
-          </w:p>
-        </w:tc>
-      </w:tr>
-      <w:tr>
-        <w:trPr>
-          <w:trHeight w:val="300"/>
-        </w:trPr>
-        <w:tc>
-          <w:tcPr>
-            <w:tcW w:w="9350" w:type="dxa"/>
-          </w:tcPr>
-          <w:p>
-            <w:pPr>
-              <w:jc w:val="center"/>
-              <w:rPr>
-                <w:rFonts w:ascii="Times New Roman" w:eastAsia="Times New Roman" w:hAnsi="Times New Roman" w:cs="Times New Roman"/>
-                <w:b/>
-                <w:color w:val="1D2125"/>
-                <w:sz w:val="24"/>
-                <w:szCs w:val="24"/>
-              </w:rPr>
-            </w:pPr>
-            <w:r>
-              <w:rPr>
-                <w:rFonts w:ascii="Times New Roman" w:eastAsia="Times New Roman" w:hAnsi="Times New Roman" w:cs="Times New Roman"/>
-                <w:b/>
-                <w:color w:val="1D2125"/>
-                <w:sz w:val="24"/>
-                <w:szCs w:val="24"/>
-              </w:rPr>
-              <w:t xml:space="preserve">Member 2 User Flow  </w:t>
-            </w:r>
-          </w:p>
-        </w:tc>
-      </w:tr>
-      <w:tr>
-        <w:trPr>
-          <w:trHeight w:val="300"/>
-        </w:trPr>
-        <w:tc>
-          <w:tcPr>
-            <w:tcW w:w="9350" w:type="dxa"/>
-          </w:tcPr>
-          <w:p>
-            <w:pPr>
-              <w:rPr>
-                <w:rFonts w:ascii="Times New Roman" w:eastAsia="Times New Roman" w:hAnsi="Times New Roman" w:cs="Times New Roman"/>
-                <w:i/>
-                <w:color w:val="1D2125"/>
-                <w:sz w:val="24"/>
-                <w:szCs w:val="24"/>
-              </w:rPr>
-            </w:pPr>
-            <w:r>
-              <w:rPr>
-                <w:rFonts w:ascii="Times New Roman" w:eastAsia="Times New Roman" w:hAnsi="Times New Roman" w:cs="Times New Roman"/>
-                <w:i/>
-                <w:color w:val="1D2125"/>
-                <w:sz w:val="24"/>
-                <w:szCs w:val="24"/>
-              </w:rPr>
-              <w:t>Mention the User Need statement the flow is for here</w:t>
-            </w:r>
-          </w:p>
-        </w:tc>
-      </w:tr>
-      <w:tr>
-        <w:trPr>
-          <w:trHeight w:val="300"/>
-        </w:trPr>
-        <w:tc>
-          <w:tcPr>
-            <w:tcW w:w="9350" w:type="dxa"/>
+            <w:tcW w:w="11160" w:type="dxa"/>
           </w:tcPr>
           <w:p>
             <w:pPr>
@@ -4023,6 +4084,7 @@
   <w:style w:type="character" w:default="1" w:styleId="DefaultParagraphFont">
     <w:name w:val="Default Paragraph Font"/>
     <w:uiPriority w:val="1"/>
+    <w:semiHidden/>
     <w:unhideWhenUsed/>
   </w:style>
   <w:style w:type="table" w:default="1" w:styleId="TableNormal">

</xml_diff>

<commit_message>
Added cobined user persona
</commit_message>
<xml_diff>
--- a/research_design.docx
+++ b/research_design.docx
@@ -2873,15 +2873,7 @@
                 <w:sz w:val="24"/>
                 <w:szCs w:val="24"/>
               </w:rPr>
-              <w:t xml:space="preserve"> on the user's needs and satisfaction. Kathryn’s questions focused on what kind of content and features would make the site more engaging, like integrative medicine, easy navigation, and visual elements like graphs and stats. Yeni’s survey dug into personal health concerns, trust in online info, and making the site easy to use, like having a quick search and clear instructions. The open-ended questions gave users a chance to share real experiences, making the feedback even more valuable. Together, </w:t>
-            </w:r>
-            <w:r>
-              <w:rPr>
-                <w:rFonts w:ascii="Times New Roman" w:eastAsia="Times New Roman" w:hAnsi="Times New Roman" w:cs="Times New Roman"/>
-                <w:sz w:val="24"/>
-                <w:szCs w:val="24"/>
-              </w:rPr>
-              <w:t>these surveys give a solid understanding of what users want, helping to create a site that’s both useful and easy to navigate.</w:t>
+              <w:t xml:space="preserve"> on the user's needs and satisfaction. Kathryn’s questions focused on what kind of content and features would make the site more engaging, like integrative medicine, easy navigation, and visual elements like graphs and stats. Yeni’s survey dug into personal health concerns, trust in online info, and making the site easy to use, like having a quick search and clear instructions. The open-ended questions gave users a chance to share real experiences, making the feedback even more valuable. Together, these surveys give a solid understanding of what users want, helping to create a site that’s both useful and easy to navigate.</w:t>
             </w:r>
           </w:p>
         </w:tc>
@@ -3189,14 +3181,27 @@
                 <w:szCs w:val="24"/>
               </w:rPr>
             </w:pPr>
-            <w:r>
-              <w:rPr>
-                <w:rFonts w:ascii="Times New Roman" w:eastAsia="Times New Roman" w:hAnsi="Times New Roman" w:cs="Times New Roman"/>
-                <w:b/>
-                <w:color w:val="1D2125"/>
-                <w:sz w:val="24"/>
-                <w:szCs w:val="24"/>
-              </w:rPr>
+          </w:p>
+          <w:p>
+            <w:pPr>
+              <w:jc w:val="center"/>
+              <w:rPr>
+                <w:rFonts w:ascii="Times New Roman" w:eastAsia="Times New Roman" w:hAnsi="Times New Roman" w:cs="Times New Roman"/>
+                <w:b/>
+                <w:color w:val="1D2125"/>
+                <w:sz w:val="24"/>
+                <w:szCs w:val="24"/>
+              </w:rPr>
+            </w:pPr>
+            <w:r>
+              <w:rPr>
+                <w:rFonts w:ascii="Times New Roman" w:eastAsia="Times New Roman" w:hAnsi="Times New Roman" w:cs="Times New Roman"/>
+                <w:b/>
+                <w:color w:val="1D2125"/>
+                <w:sz w:val="24"/>
+                <w:szCs w:val="24"/>
+              </w:rPr>
+              <w:lastRenderedPageBreak/>
               <w:t xml:space="preserve">Combined User Persona  </w:t>
             </w:r>
           </w:p>
@@ -3214,22 +3219,63 @@
             <w:pPr>
               <w:rPr>
                 <w:rFonts w:ascii="Times New Roman" w:eastAsia="Times New Roman" w:hAnsi="Times New Roman" w:cs="Times New Roman"/>
-                <w:i/>
-                <w:color w:val="1D2125"/>
-                <w:sz w:val="24"/>
-                <w:szCs w:val="24"/>
-              </w:rPr>
-            </w:pPr>
-            <w:r>
-              <w:rPr>
-                <w:rFonts w:ascii="Times New Roman" w:eastAsia="Times New Roman" w:hAnsi="Times New Roman" w:cs="Times New Roman"/>
-                <w:i/>
+                <w:iCs/>
+                <w:color w:val="1D2125"/>
+                <w:sz w:val="24"/>
+                <w:szCs w:val="24"/>
+              </w:rPr>
+            </w:pPr>
+            <w:r>
+              <w:rPr>
+                <w:rFonts w:ascii="Times New Roman" w:eastAsia="Times New Roman" w:hAnsi="Times New Roman" w:cs="Times New Roman"/>
+                <w:iCs/>
+                <w:noProof/>
                 <w:color w:val="1D2125"/>
                 <w:sz w:val="24"/>
                 <w:szCs w:val="24"/>
               </w:rPr>
               <w:lastRenderedPageBreak/>
-              <w:t>Insert the final user persona here</w:t>
+              <w:drawing>
+                <wp:inline distT="0" distB="0" distL="0" distR="0" wp14:anchorId="70333202" wp14:editId="14801935">
+                  <wp:extent cx="7006590" cy="3941445"/>
+                  <wp:effectExtent l="0" t="0" r="3810" b="1905"/>
+                  <wp:docPr id="1990818265" name="Picture 1" descr="Final user-persona&#10;"/>
+                  <wp:cNvGraphicFramePr>
+                    <a:graphicFrameLocks xmlns:a="http://schemas.openxmlformats.org/drawingml/2006/main" noChangeAspect="1"/>
+                  </wp:cNvGraphicFramePr>
+                  <a:graphic xmlns:a="http://schemas.openxmlformats.org/drawingml/2006/main">
+                    <a:graphicData uri="http://schemas.openxmlformats.org/drawingml/2006/picture">
+                      <pic:pic xmlns:pic="http://schemas.openxmlformats.org/drawingml/2006/picture">
+                        <pic:nvPicPr>
+                          <pic:cNvPr id="1990818265" name="Picture 1" descr="Final user-persona&#10;"/>
+                          <pic:cNvPicPr/>
+                        </pic:nvPicPr>
+                        <pic:blipFill>
+                          <a:blip r:embed="rId10">
+                            <a:extLst>
+                              <a:ext uri="{28A0092B-C50C-407E-A947-70E740481C1C}">
+                                <a14:useLocalDpi xmlns:a14="http://schemas.microsoft.com/office/drawing/2010/main" val="0"/>
+                              </a:ext>
+                            </a:extLst>
+                          </a:blip>
+                          <a:stretch>
+                            <a:fillRect/>
+                          </a:stretch>
+                        </pic:blipFill>
+                        <pic:spPr>
+                          <a:xfrm>
+                            <a:off x="0" y="0"/>
+                            <a:ext cx="7006590" cy="3941445"/>
+                          </a:xfrm>
+                          <a:prstGeom prst="rect">
+                            <a:avLst/>
+                          </a:prstGeom>
+                        </pic:spPr>
+                      </pic:pic>
+                    </a:graphicData>
+                  </a:graphic>
+                </wp:inline>
+              </w:drawing>
             </w:r>
           </w:p>
         </w:tc>
@@ -3382,7 +3428,7 @@
                 <w:szCs w:val="24"/>
               </w:rPr>
               <w:drawing>
-                <wp:inline distT="0" distB="0" distL="0" distR="0" wp14:anchorId="1223C157" wp14:editId="6A241617">
+                <wp:inline distT="0" distB="0" distL="0" distR="0" wp14:anchorId="1223C157" wp14:editId="66D46A10">
                   <wp:extent cx="7039893" cy="2286000"/>
                   <wp:effectExtent l="0" t="0" r="8890" b="0"/>
                   <wp:docPr id="1062212605" name="Picture 1" descr="A diagram of a flowchart&#10;&#10;AI-generated content may be incorrect."/>
@@ -3397,7 +3443,7 @@
                           <pic:cNvPicPr/>
                         </pic:nvPicPr>
                         <pic:blipFill>
-                          <a:blip r:embed="rId10" cstate="print">
+                          <a:blip r:embed="rId11" cstate="print">
                             <a:extLst>
                               <a:ext uri="{28A0092B-C50C-407E-A947-70E740481C1C}">
                                 <a14:useLocalDpi xmlns:a14="http://schemas.microsoft.com/office/drawing/2010/main" val="0"/>

</xml_diff>

<commit_message>
Header as final change to Project 3
</commit_message>
<xml_diff>
--- a/research_design.docx
+++ b/research_design.docx
@@ -3062,12 +3062,12 @@
                 <wp:inline distB="0" distT="0" distL="0" distR="0">
                   <wp:extent cx="7006590" cy="3941445"/>
                   <wp:effectExtent b="0" l="0" r="0" t="0"/>
-                  <wp:docPr descr="User-Persona(Yeni)&#10;" id="1" name="image2.png"/>
+                  <wp:docPr descr="User-Persona(Yeni)&#10;" id="1" name="image1.png"/>
                   <a:graphic>
                     <a:graphicData uri="http://schemas.openxmlformats.org/drawingml/2006/picture">
                       <pic:pic>
                         <pic:nvPicPr>
-                          <pic:cNvPr descr="User-Persona(Yeni)&#10;" id="0" name="image2.png"/>
+                          <pic:cNvPr descr="User-Persona(Yeni)&#10;" id="0" name="image1.png"/>
                           <pic:cNvPicPr preferRelativeResize="0"/>
                         </pic:nvPicPr>
                         <pic:blipFill>
@@ -3162,12 +3162,12 @@
                 <wp:inline distB="114300" distT="114300" distL="114300" distR="114300">
                   <wp:extent cx="7010400" cy="3721100"/>
                   <wp:effectExtent b="0" l="0" r="0" t="0"/>
-                  <wp:docPr id="3" name="image1.png"/>
+                  <wp:docPr id="3" name="image3.png"/>
                   <a:graphic>
                     <a:graphicData uri="http://schemas.openxmlformats.org/drawingml/2006/picture">
                       <pic:pic>
                         <pic:nvPicPr>
-                          <pic:cNvPr id="0" name="image1.png"/>
+                          <pic:cNvPr id="0" name="image3.png"/>
                           <pic:cNvPicPr preferRelativeResize="0"/>
                         </pic:nvPicPr>
                         <pic:blipFill>
@@ -3277,12 +3277,12 @@
                 <wp:inline distB="0" distT="0" distL="0" distR="0">
                   <wp:extent cx="7006590" cy="3941445"/>
                   <wp:effectExtent b="0" l="0" r="0" t="0"/>
-                  <wp:docPr descr="Final user-persona&#10;" id="2" name="image4.png"/>
+                  <wp:docPr descr="Final user-persona&#10;" id="2" name="image2.png"/>
                   <a:graphic>
                     <a:graphicData uri="http://schemas.openxmlformats.org/drawingml/2006/picture">
                       <pic:pic>
                         <pic:nvPicPr>
-                          <pic:cNvPr descr="Final user-persona&#10;" id="0" name="image4.png"/>
+                          <pic:cNvPr descr="Final user-persona&#10;" id="0" name="image2.png"/>
                           <pic:cNvPicPr preferRelativeResize="0"/>
                         </pic:nvPicPr>
                         <pic:blipFill>
@@ -3621,12 +3621,12 @@
                 <wp:inline distB="114300" distT="114300" distL="114300" distR="114300">
                   <wp:extent cx="7010400" cy="3860800"/>
                   <wp:effectExtent b="0" l="0" r="0" t="0"/>
-                  <wp:docPr id="4" name="image3.png"/>
+                  <wp:docPr id="4" name="image4.png"/>
                   <a:graphic>
                     <a:graphicData uri="http://schemas.openxmlformats.org/drawingml/2006/picture">
                       <pic:pic>
                         <pic:nvPicPr>
-                          <pic:cNvPr id="0" name="image3.png"/>
+                          <pic:cNvPr id="0" name="image4.png"/>
                           <pic:cNvPicPr preferRelativeResize="0"/>
                         </pic:nvPicPr>
                         <pic:blipFill>
@@ -3675,12 +3675,155 @@
       </w:r>
     </w:p>
     <w:sectPr>
+      <w:headerReference r:id="rId15" w:type="default"/>
       <w:pgSz w:h="15840" w:w="12240" w:orient="portrait"/>
       <w:pgMar w:bottom="1152" w:top="1152" w:left="1440" w:right="1440" w:header="720" w:footer="720"/>
       <w:pgNumType w:start="1"/>
     </w:sectPr>
   </w:body>
 </w:document>
+</file>
+
+<file path=word/header1.xml><?xml version="1.0" encoding="utf-8"?>
+<w:hdr xmlns:mc="http://schemas.openxmlformats.org/markup-compatibility/2006" xmlns:o="urn:schemas-microsoft-com:office:office" xmlns:r="http://schemas.openxmlformats.org/officeDocument/2006/relationships" xmlns:m="http://schemas.openxmlformats.org/officeDocument/2006/math" xmlns:v="urn:schemas-microsoft-com:vml" xmlns:wp="http://schemas.openxmlformats.org/drawingml/2006/wordprocessingDrawing" xmlns:w10="urn:schemas-microsoft-com:office:word" xmlns:w="http://schemas.openxmlformats.org/wordprocessingml/2006/main" xmlns:wne="http://schemas.microsoft.com/office/word/2006/wordml" xmlns:sl="http://schemas.openxmlformats.org/schemaLibrary/2006/main" xmlns:a="http://schemas.openxmlformats.org/drawingml/2006/main" xmlns:pic="http://schemas.openxmlformats.org/drawingml/2006/picture" xmlns:c="http://schemas.openxmlformats.org/drawingml/2006/chart" xmlns:lc="http://schemas.openxmlformats.org/drawingml/2006/lockedCanvas" xmlns:dgm="http://schemas.openxmlformats.org/drawingml/2006/diagram" xmlns:wps="http://schemas.microsoft.com/office/word/2010/wordprocessingShape" xmlns:wpg="http://schemas.microsoft.com/office/word/2010/wordprocessingGroup" xmlns:w14="http://schemas.microsoft.com/office/word/2010/wordml" xmlns:w15="http://schemas.microsoft.com/office/word/2012/wordml" xmlns:w16="http://schemas.microsoft.com/office/word/2018/wordml" xmlns:w16cex="http://schemas.microsoft.com/office/word/2018/wordml/cex" xmlns:w16cid="http://schemas.microsoft.com/office/word/2016/wordml/cid" xmlns="http://schemas.microsoft.com/office/tasks/2019/documenttasks" xmlns:cr="http://schemas.microsoft.com/office/comments/2020/reactions">
+  <w:p>
+    <w:pPr>
+      <w:rPr>
+        <w:rFonts w:ascii="Times New Roman" w:cs="Times New Roman" w:eastAsia="Times New Roman" w:hAnsi="Times New Roman"/>
+        <w:sz w:val="24"/>
+        <w:szCs w:val="24"/>
+      </w:rPr>
+    </w:pPr>
+    <w:r>
+      <w:rPr>
+        <w:rFonts w:ascii="Times New Roman" w:cs="Times New Roman" w:eastAsia="Times New Roman" w:hAnsi="Times New Roman"/>
+        <w:sz w:val="24"/>
+        <w:szCs w:val="24"/>
+        <w:rtl w:val="0"/>
+      </w:rPr>
+      <w:t xml:space="preserve">Yeni Almanza, Kathryn Douglas</w:t>
+    </w:r>
+  </w:p>
+  <w:p>
+    <w:pPr>
+      <w:shd w:fill="f8f9fa" w:val="clear"/>
+      <w:rPr>
+        <w:rFonts w:ascii="Times New Roman" w:cs="Times New Roman" w:eastAsia="Times New Roman" w:hAnsi="Times New Roman"/>
+        <w:color w:val="1d2125"/>
+        <w:sz w:val="24"/>
+        <w:szCs w:val="24"/>
+      </w:rPr>
+    </w:pPr>
+    <w:r>
+      <w:rPr>
+        <w:rFonts w:ascii="Times New Roman" w:cs="Times New Roman" w:eastAsia="Times New Roman" w:hAnsi="Times New Roman"/>
+        <w:color w:val="1d2125"/>
+        <w:sz w:val="24"/>
+        <w:szCs w:val="24"/>
+        <w:rtl w:val="0"/>
+      </w:rPr>
+      <w:t xml:space="preserve">Project Iteration 1</w:t>
+    </w:r>
+  </w:p>
+  <w:p>
+    <w:pPr>
+      <w:shd w:fill="f8f9fa" w:val="clear"/>
+      <w:rPr>
+        <w:rFonts w:ascii="Times New Roman" w:cs="Times New Roman" w:eastAsia="Times New Roman" w:hAnsi="Times New Roman"/>
+        <w:color w:val="1d2125"/>
+        <w:sz w:val="24"/>
+        <w:szCs w:val="24"/>
+      </w:rPr>
+    </w:pPr>
+    <w:r>
+      <w:rPr>
+        <w:rFonts w:ascii="Times New Roman" w:cs="Times New Roman" w:eastAsia="Times New Roman" w:hAnsi="Times New Roman"/>
+        <w:color w:val="1d2125"/>
+        <w:sz w:val="24"/>
+        <w:szCs w:val="24"/>
+        <w:rtl w:val="0"/>
+      </w:rPr>
+      <w:t xml:space="preserve">Activity 3</w:t>
+    </w:r>
+  </w:p>
+  <w:p>
+    <w:pPr>
+      <w:shd w:fill="f8f9fa" w:val="clear"/>
+      <w:rPr>
+        <w:rFonts w:ascii="Times New Roman" w:cs="Times New Roman" w:eastAsia="Times New Roman" w:hAnsi="Times New Roman"/>
+        <w:color w:val="1d2125"/>
+        <w:sz w:val="24"/>
+        <w:szCs w:val="24"/>
+      </w:rPr>
+    </w:pPr>
+    <w:r>
+      <w:rPr>
+        <w:rFonts w:ascii="Times New Roman" w:cs="Times New Roman" w:eastAsia="Times New Roman" w:hAnsi="Times New Roman"/>
+        <w:color w:val="1d2125"/>
+        <w:sz w:val="24"/>
+        <w:szCs w:val="24"/>
+        <w:rtl w:val="0"/>
+      </w:rPr>
+      <w:t xml:space="preserve">User-Centric Computing II</w:t>
+    </w:r>
+  </w:p>
+  <w:p>
+    <w:pPr>
+      <w:shd w:fill="f8f9fa" w:val="clear"/>
+      <w:rPr>
+        <w:rFonts w:ascii="Times New Roman" w:cs="Times New Roman" w:eastAsia="Times New Roman" w:hAnsi="Times New Roman"/>
+        <w:color w:val="1d2125"/>
+        <w:sz w:val="24"/>
+        <w:szCs w:val="24"/>
+      </w:rPr>
+    </w:pPr>
+    <w:r>
+      <w:rPr>
+        <w:rFonts w:ascii="Times New Roman" w:cs="Times New Roman" w:eastAsia="Times New Roman" w:hAnsi="Times New Roman"/>
+        <w:color w:val="1d2125"/>
+        <w:sz w:val="24"/>
+        <w:szCs w:val="24"/>
+        <w:rtl w:val="0"/>
+      </w:rPr>
+      <w:t xml:space="preserve">COMP4600</w:t>
+    </w:r>
+  </w:p>
+  <w:p>
+    <w:pPr>
+      <w:shd w:fill="f8f9fa" w:val="clear"/>
+      <w:rPr>
+        <w:rFonts w:ascii="Times New Roman" w:cs="Times New Roman" w:eastAsia="Times New Roman" w:hAnsi="Times New Roman"/>
+        <w:sz w:val="24"/>
+        <w:szCs w:val="24"/>
+      </w:rPr>
+    </w:pPr>
+    <w:r>
+      <w:rPr>
+        <w:rFonts w:ascii="Times New Roman" w:cs="Times New Roman" w:eastAsia="Times New Roman" w:hAnsi="Times New Roman"/>
+        <w:color w:val="1d2125"/>
+        <w:sz w:val="24"/>
+        <w:szCs w:val="24"/>
+        <w:rtl w:val="0"/>
+      </w:rPr>
+      <w:t xml:space="preserve">Spring 2025</w:t>
+    </w:r>
+    <w:r>
+      <w:rPr>
+        <w:rtl w:val="0"/>
+      </w:rPr>
+    </w:r>
+  </w:p>
+  <w:p>
+    <w:pPr>
+      <w:rPr/>
+    </w:pPr>
+    <w:r>
+      <w:rPr>
+        <w:rtl w:val="0"/>
+      </w:rPr>
+    </w:r>
+  </w:p>
+</w:hdr>
 </file>
 
 <file path=word/numbering.xml><?xml version="1.0" encoding="utf-8"?>

</xml_diff>